<commit_message>
Merging Josh's heatmap changes, Tim Documentation changes
Merging changes Josh made to heatMap and also documentation changes.
</commit_message>
<xml_diff>
--- a/Documentation/Issues Document.docx
+++ b/Documentation/Issues Document.docx
@@ -101,9 +101,6 @@
         <w:t xml:space="preserve">Date: </w:t>
       </w:r>
       <w:r>
-        <w:rPr>
-          <w:lang w:val="en-US"/>
-        </w:rPr>
         <w:t>9</w:t>
       </w:r>
       <w:r>
@@ -139,13 +136,7 @@
         <w:contextualSpacing w:val="0"/>
       </w:pPr>
       <w:r>
-        <w:t>As teams had been specified both groups ran into pr</w:t>
-      </w:r>
-      <w:r>
-        <w:t>oblems progressing further. This was due to awaiting documentation and project files from the stakeholder. While waiting it was decided that team members should research different methods of completing the project without the project files, team members fo</w:t>
-      </w:r>
-      <w:r>
-        <w:t>und different methods for implementation and proceeded to investigate further.</w:t>
+        <w:t>As teams had been specified both groups ran into problems progressing further. This was due to awaiting documentation and project files from the stakeholder. While waiting it was decided that team members should research different methods of completing the project without the project files, team members found different methods for implementation and proceeded to investigate further.</w:t>
       </w:r>
     </w:p>
     <w:p>
@@ -177,23 +168,14 @@
     <w:p>
       <w:pPr>
         <w:contextualSpacing w:val="0"/>
-        <w:rPr>
-          <w:lang w:val="en-US"/>
-        </w:rPr>
-      </w:pPr>
-      <w:r>
-        <w:rPr>
-          <w:lang w:val="en-US"/>
-        </w:rPr>
+      </w:pPr>
+      <w:r>
         <w:t>Week 4:</w:t>
       </w:r>
     </w:p>
     <w:p>
       <w:pPr>
         <w:contextualSpacing w:val="0"/>
-        <w:rPr>
-          <w:lang w:val="en-US"/>
-        </w:rPr>
       </w:pPr>
     </w:p>
     <w:p>
@@ -204,18 +186,12 @@
         <w:t xml:space="preserve">Date: </w:t>
       </w:r>
       <w:r>
-        <w:rPr>
-          <w:lang w:val="en-US"/>
-        </w:rPr>
         <w:t>16</w:t>
       </w:r>
       <w:r>
         <w:t>/</w:t>
       </w:r>
       <w:r>
-        <w:rPr>
-          <w:lang w:val="en-US"/>
-        </w:rPr>
         <w:t>08</w:t>
       </w:r>
       <w:r>
@@ -225,17 +201,11 @@
     <w:p>
       <w:pPr>
         <w:contextualSpacing w:val="0"/>
-        <w:rPr>
-          <w:lang w:val="en-US"/>
-        </w:rPr>
       </w:pPr>
       <w:r>
         <w:t>Title</w:t>
       </w:r>
       <w:r>
-        <w:rPr>
-          <w:lang w:val="en-US"/>
-        </w:rPr>
         <w:t>: Awaiting hardware requests</w:t>
       </w:r>
     </w:p>
@@ -263,46 +233,25 @@
     <w:p>
       <w:pPr>
         <w:contextualSpacing w:val="0"/>
-        <w:rPr>
-          <w:lang w:val="en-US"/>
-        </w:rPr>
-      </w:pPr>
-      <w:r>
-        <w:rPr>
-          <w:lang w:val="en-US"/>
-        </w:rPr>
+      </w:pPr>
+      <w:r>
         <w:t>Team members ran into problems trying to get access to the EPOCH+, only one unit is available for both team groups to use at a time to collect data</w:t>
       </w:r>
       <w:r>
-        <w:rPr>
-          <w:lang w:val="en-US"/>
-        </w:rPr>
         <w:t xml:space="preserve">. </w:t>
       </w:r>
       <w:proofErr w:type="gramStart"/>
       <w:r>
-        <w:rPr>
-          <w:lang w:val="en-US"/>
-        </w:rPr>
         <w:t>Also</w:t>
       </w:r>
       <w:proofErr w:type="gramEnd"/>
       <w:r>
-        <w:rPr>
-          <w:lang w:val="en-US"/>
-        </w:rPr>
         <w:t xml:space="preserve"> team members were waiting for the</w:t>
       </w:r>
       <w:r>
-        <w:rPr>
-          <w:lang w:val="en-US"/>
-        </w:rPr>
         <w:t xml:space="preserve"> LED lights that would connect to the raspberry pi </w:t>
       </w:r>
       <w:r>
-        <w:rPr>
-          <w:lang w:val="en-US"/>
-        </w:rPr>
         <w:t>to show the different signals</w:t>
       </w:r>
     </w:p>
@@ -322,95 +271,56 @@
     <w:p>
       <w:pPr>
         <w:contextualSpacing w:val="0"/>
-        <w:rPr>
-          <w:lang w:val="en-US"/>
-        </w:rPr>
-      </w:pPr>
-      <w:r>
-        <w:rPr>
-          <w:lang w:val="en-US"/>
-        </w:rPr>
+      </w:pPr>
+      <w:r>
         <w:t xml:space="preserve">Both groups agreed to share the EPOCH+ </w:t>
       </w:r>
       <w:r>
-        <w:rPr>
-          <w:lang w:val="en-US"/>
-        </w:rPr>
         <w:t xml:space="preserve">and it was assigned to the software-Team for this week. Josh had organized with Trent to be able to use the LED and take them home for further testing. In the </w:t>
       </w:r>
       <w:proofErr w:type="gramStart"/>
       <w:r>
-        <w:rPr>
-          <w:lang w:val="en-US"/>
-        </w:rPr>
         <w:t>meantime</w:t>
       </w:r>
       <w:proofErr w:type="gramEnd"/>
       <w:r>
-        <w:rPr>
-          <w:lang w:val="en-US"/>
-        </w:rPr>
         <w:t xml:space="preserve"> the project team decided to focus on creating a dummy script and look at how the</w:t>
       </w:r>
       <w:r>
-        <w:rPr>
-          <w:lang w:val="en-US"/>
-        </w:rPr>
         <w:t>y can implement all the python files for use in the raspberry pi.</w:t>
       </w:r>
     </w:p>
     <w:p>
       <w:pPr>
         <w:contextualSpacing w:val="0"/>
-        <w:rPr>
-          <w:lang w:val="en-US"/>
-        </w:rPr>
-      </w:pPr>
-    </w:p>
-    <w:p>
-      <w:pPr>
-        <w:contextualSpacing w:val="0"/>
-        <w:rPr>
-          <w:lang w:val="en-US"/>
-        </w:rPr>
-      </w:pPr>
-    </w:p>
-    <w:p>
-      <w:pPr>
-        <w:contextualSpacing w:val="0"/>
-        <w:rPr>
-          <w:lang w:val="en-US"/>
-        </w:rPr>
-      </w:pPr>
-    </w:p>
-    <w:p>
-      <w:pPr>
-        <w:contextualSpacing w:val="0"/>
-        <w:rPr>
-          <w:lang w:val="en-US"/>
-        </w:rPr>
-      </w:pPr>
-    </w:p>
-    <w:p>
-      <w:pPr>
-        <w:contextualSpacing w:val="0"/>
-        <w:rPr>
-          <w:lang w:val="en-US"/>
-        </w:rPr>
-      </w:pPr>
-      <w:r>
-        <w:rPr>
-          <w:lang w:val="en-US"/>
-        </w:rPr>
+      </w:pPr>
+    </w:p>
+    <w:p>
+      <w:pPr>
+        <w:contextualSpacing w:val="0"/>
+      </w:pPr>
+    </w:p>
+    <w:p>
+      <w:pPr>
+        <w:contextualSpacing w:val="0"/>
+      </w:pPr>
+    </w:p>
+    <w:p>
+      <w:pPr>
+        <w:contextualSpacing w:val="0"/>
+      </w:pPr>
+    </w:p>
+    <w:p>
+      <w:pPr>
+        <w:contextualSpacing w:val="0"/>
+      </w:pPr>
+      <w:r>
         <w:t>Week 5</w:t>
       </w:r>
     </w:p>
     <w:p>
       <w:pPr>
         <w:contextualSpacing w:val="0"/>
-        <w:rPr>
-          <w:lang w:val="en-US"/>
-        </w:rPr>
       </w:pPr>
     </w:p>
     <w:p>
@@ -421,18 +331,12 @@
         <w:t xml:space="preserve">Date: </w:t>
       </w:r>
       <w:r>
-        <w:rPr>
-          <w:lang w:val="en-US"/>
-        </w:rPr>
         <w:t>23</w:t>
       </w:r>
       <w:r>
         <w:t>/</w:t>
       </w:r>
       <w:r>
-        <w:rPr>
-          <w:lang w:val="en-US"/>
-        </w:rPr>
         <w:t>08</w:t>
       </w:r>
       <w:r>
@@ -442,31 +346,19 @@
     <w:p>
       <w:pPr>
         <w:contextualSpacing w:val="0"/>
-        <w:rPr>
-          <w:lang w:val="en-US"/>
-        </w:rPr>
       </w:pPr>
       <w:r>
         <w:t xml:space="preserve">Title: </w:t>
       </w:r>
       <w:r>
-        <w:rPr>
-          <w:lang w:val="en-US"/>
-        </w:rPr>
         <w:t>Implementing .</w:t>
       </w:r>
       <w:proofErr w:type="spellStart"/>
       <w:r>
-        <w:rPr>
-          <w:lang w:val="en-US"/>
-        </w:rPr>
         <w:t>xdf</w:t>
       </w:r>
       <w:proofErr w:type="spellEnd"/>
       <w:r>
-        <w:rPr>
-          <w:lang w:val="en-US"/>
-        </w:rPr>
         <w:t xml:space="preserve"> format</w:t>
       </w:r>
     </w:p>
@@ -486,75 +378,42 @@
     <w:p>
       <w:pPr>
         <w:contextualSpacing w:val="0"/>
-        <w:rPr>
-          <w:lang w:val="en-US"/>
-        </w:rPr>
-      </w:pPr>
-      <w:r>
-        <w:rPr>
-          <w:lang w:val="en-US"/>
-        </w:rPr>
+      </w:pPr>
+      <w:r>
         <w:t xml:space="preserve">Team members have </w:t>
       </w:r>
       <w:r>
-        <w:rPr>
-          <w:lang w:val="en-US"/>
-        </w:rPr>
         <w:t>analyzed</w:t>
       </w:r>
       <w:r>
-        <w:rPr>
-          <w:lang w:val="en-US"/>
-        </w:rPr>
         <w:t xml:space="preserve"> and tried to implement the code changes, </w:t>
       </w:r>
       <w:r>
-        <w:rPr>
-          <w:lang w:val="en-US"/>
-        </w:rPr>
         <w:t xml:space="preserve">Git hub has proved useful in the team development environment. Project members are having a hard time </w:t>
       </w:r>
       <w:r>
-        <w:rPr>
-          <w:lang w:val="en-US"/>
-        </w:rPr>
         <w:t xml:space="preserve">using. </w:t>
       </w:r>
       <w:proofErr w:type="gramStart"/>
       <w:r>
-        <w:rPr>
-          <w:lang w:val="en-US"/>
-        </w:rPr>
         <w:t>.</w:t>
       </w:r>
       <w:proofErr w:type="spellStart"/>
       <w:r>
-        <w:rPr>
-          <w:lang w:val="en-US"/>
-        </w:rPr>
         <w:t>xdf</w:t>
       </w:r>
       <w:proofErr w:type="spellEnd"/>
       <w:proofErr w:type="gramEnd"/>
       <w:r>
-        <w:rPr>
-          <w:lang w:val="en-US"/>
-        </w:rPr>
         <w:t xml:space="preserve"> format and creating dummy scripts to test </w:t>
       </w:r>
       <w:r>
-        <w:rPr>
-          <w:lang w:val="en-US"/>
-        </w:rPr>
         <w:t xml:space="preserve">the implementation on the Raspberry pi. As test data has not been received yet </w:t>
       </w:r>
     </w:p>
     <w:p>
       <w:pPr>
         <w:contextualSpacing w:val="0"/>
-        <w:rPr>
-          <w:lang w:val="en-US"/>
-        </w:rPr>
       </w:pPr>
     </w:p>
     <w:p>
@@ -568,42 +427,116 @@
     <w:p>
       <w:pPr>
         <w:contextualSpacing w:val="0"/>
-        <w:rPr>
-          <w:lang w:val="en-US"/>
-        </w:rPr>
-      </w:pPr>
-      <w:r>
-        <w:rPr>
-          <w:lang w:val="en-US"/>
-        </w:rPr>
+      </w:pPr>
+      <w:r>
         <w:t xml:space="preserve">Team members brute forced and hacked together a basic implementation which proved useful in testing. </w:t>
       </w:r>
     </w:p>
     <w:p>
       <w:pPr>
         <w:contextualSpacing w:val="0"/>
-        <w:rPr>
-          <w:lang w:val="en-US"/>
-        </w:rPr>
-      </w:pPr>
-    </w:p>
-    <w:p>
-      <w:pPr>
-        <w:contextualSpacing w:val="0"/>
-        <w:rPr>
-          <w:lang w:val="en-US"/>
-        </w:rPr>
-      </w:pPr>
+      </w:pPr>
+    </w:p>
+    <w:p>
+      <w:pPr>
+        <w:contextualSpacing w:val="0"/>
+      </w:pPr>
+    </w:p>
+    <w:p>
+      <w:pPr>
+        <w:contextualSpacing w:val="0"/>
+      </w:pPr>
+      <w:r>
+        <w:t>Week 6</w:t>
+      </w:r>
+    </w:p>
+    <w:p>
+      <w:pPr>
+        <w:contextualSpacing w:val="0"/>
+      </w:pPr>
+    </w:p>
+    <w:p>
+      <w:pPr>
+        <w:contextualSpacing w:val="0"/>
+      </w:pPr>
+      <w:r>
+        <w:t>Date: 8/30/18</w:t>
+      </w:r>
+    </w:p>
+    <w:p>
+      <w:pPr>
+        <w:contextualSpacing w:val="0"/>
+      </w:pPr>
+      <w:r>
+        <w:t>Title: LED Driver implementation</w:t>
+      </w:r>
+    </w:p>
+    <w:p>
+      <w:pPr>
+        <w:contextualSpacing w:val="0"/>
+      </w:pPr>
+      <w:r>
+        <w:t>Parties involved: all team members</w:t>
+      </w:r>
+    </w:p>
+    <w:p>
+      <w:pPr>
+        <w:contextualSpacing w:val="0"/>
+      </w:pPr>
+      <w:r>
+        <w:t>Priority: Major</w:t>
+      </w:r>
+    </w:p>
+    <w:p>
+      <w:pPr>
+        <w:contextualSpacing w:val="0"/>
+      </w:pPr>
+    </w:p>
+    <w:p>
+      <w:pPr>
+        <w:contextualSpacing w:val="0"/>
+      </w:pPr>
+      <w:r>
+        <w:t xml:space="preserve">Team had encountered issues </w:t>
+      </w:r>
+      <w:r>
+        <w:t xml:space="preserve">implementing LED </w:t>
+      </w:r>
+      <w:r>
+        <w:t xml:space="preserve">drivers to control specific colors </w:t>
+      </w:r>
+      <w:r>
+        <w:t>and configuring power requirements.</w:t>
+      </w:r>
+    </w:p>
+    <w:p>
+      <w:pPr>
+        <w:contextualSpacing w:val="0"/>
+      </w:pPr>
+    </w:p>
+    <w:p>
+      <w:pPr>
+        <w:contextualSpacing w:val="0"/>
+      </w:pPr>
+      <w:r>
+        <w:t>Result:</w:t>
+      </w:r>
+    </w:p>
+    <w:p>
+      <w:pPr>
+        <w:contextualSpacing w:val="0"/>
+      </w:pPr>
+      <w:r>
+        <w:t xml:space="preserve">Team worked together </w:t>
+      </w:r>
+      <w:r>
+        <w:t>to look at drivers and check online user guides on how to fix the issues. Team came to a satisfactory conclusion</w:t>
+      </w:r>
+      <w:r>
+        <w:t xml:space="preserve">. </w:t>
+      </w:r>
       <w:bookmarkStart w:id="0" w:name="_GoBack"/>
       <w:bookmarkEnd w:id="0"/>
-    </w:p>
-    <w:p>
-      <w:pPr>
-        <w:contextualSpacing w:val="0"/>
-        <w:rPr>
-          <w:lang w:val="en-US"/>
-        </w:rPr>
-      </w:pPr>
     </w:p>
     <w:sectPr>
       <w:pgSz w:w="11909" w:h="16834"/>
@@ -623,7 +556,7 @@
         <w:rFonts w:ascii="Arial" w:eastAsia="Arial" w:hAnsi="Arial" w:cs="Arial"/>
         <w:sz w:val="22"/>
         <w:szCs w:val="22"/>
-        <w:lang w:eastAsia="en-US" w:bidi="ar-SA"/>
+        <w:lang w:val="en-US" w:eastAsia="en-US" w:bidi="ar-SA"/>
       </w:rPr>
     </w:rPrDefault>
     <w:pPrDefault>

</xml_diff>

<commit_message>
Added Meeting minutes and updated Issues List and Scheduled Task
</commit_message>
<xml_diff>
--- a/Documentation/Issues Document.docx
+++ b/Documentation/Issues Document.docx
@@ -530,120 +530,239 @@
         <w:t xml:space="preserve">Team worked together </w:t>
       </w:r>
       <w:r>
-        <w:t xml:space="preserve">to look at drivers and check online user guides on how to fix the issues. Team came to a </w:t>
-      </w:r>
+        <w:t>to look at drivers and check online user guides on how to fix the issues. Team came to a satisfactory conclusion</w:t>
+      </w:r>
+      <w:r>
+        <w:t xml:space="preserve">. </w:t>
+      </w:r>
+    </w:p>
+    <w:p>
+      <w:pPr>
+        <w:contextualSpacing w:val="0"/>
+      </w:pPr>
+    </w:p>
+    <w:p>
+      <w:pPr>
+        <w:contextualSpacing w:val="0"/>
+      </w:pPr>
+      <w:r>
+        <w:t>Week 7</w:t>
+      </w:r>
+    </w:p>
+    <w:p>
+      <w:pPr>
+        <w:contextualSpacing w:val="0"/>
+      </w:pPr>
+    </w:p>
+    <w:p>
+      <w:pPr>
+        <w:contextualSpacing w:val="0"/>
+      </w:pPr>
+      <w:r>
+        <w:t>Date: 9/6/2018</w:t>
+      </w:r>
+    </w:p>
+    <w:p>
+      <w:pPr>
+        <w:contextualSpacing w:val="0"/>
+      </w:pPr>
+      <w:r>
+        <w:t xml:space="preserve">Title: Epoch+ Bluetooth connectivity issues </w:t>
+      </w:r>
+      <w:proofErr w:type="spellStart"/>
+      <w:r>
+        <w:t>Raspb</w:t>
+      </w:r>
+      <w:r>
+        <w:t>erryPI</w:t>
+      </w:r>
+      <w:proofErr w:type="spellEnd"/>
+    </w:p>
+    <w:p>
+      <w:pPr>
+        <w:contextualSpacing w:val="0"/>
+      </w:pPr>
+      <w:r>
+        <w:t>Parties involved: Michael</w:t>
+      </w:r>
+    </w:p>
+    <w:p>
+      <w:pPr>
+        <w:contextualSpacing w:val="0"/>
+      </w:pPr>
+      <w:r>
+        <w:t>Priority: minor</w:t>
+      </w:r>
+    </w:p>
+    <w:p>
+      <w:pPr>
+        <w:contextualSpacing w:val="0"/>
+      </w:pPr>
+    </w:p>
+    <w:p>
+      <w:pPr>
+        <w:contextualSpacing w:val="0"/>
+      </w:pPr>
+      <w:r>
+        <w:t xml:space="preserve">While implementing Bluetooth capability </w:t>
+      </w:r>
+      <w:r>
+        <w:t>for transferring data between the raspberry pi and epoch+ headset. Michael ran into problems with the PI unable to form a proper connection to the device.</w:t>
+      </w:r>
+    </w:p>
+    <w:p>
+      <w:pPr>
+        <w:contextualSpacing w:val="0"/>
+      </w:pPr>
+    </w:p>
+    <w:p>
+      <w:pPr>
+        <w:contextualSpacing w:val="0"/>
+      </w:pPr>
+      <w:r>
+        <w:t>Result:</w:t>
+      </w:r>
+    </w:p>
+    <w:p>
+      <w:pPr>
+        <w:contextualSpacing w:val="0"/>
+      </w:pPr>
+      <w:r>
+        <w:t xml:space="preserve">Team members consulted </w:t>
+      </w:r>
+      <w:r>
+        <w:t>Documentation</w:t>
+      </w:r>
+      <w:r>
+        <w:t xml:space="preserve"> on line and </w:t>
+      </w:r>
+      <w:r>
+        <w:t>eventually got the PI to receive the signal.</w:t>
+      </w:r>
+    </w:p>
+    <w:p>
+      <w:pPr>
+        <w:contextualSpacing w:val="0"/>
+      </w:pPr>
+    </w:p>
+    <w:p>
+      <w:pPr>
+        <w:contextualSpacing w:val="0"/>
+      </w:pPr>
+    </w:p>
+    <w:p>
+      <w:pPr>
+        <w:contextualSpacing w:val="0"/>
+      </w:pPr>
+    </w:p>
+    <w:p>
+      <w:pPr>
+        <w:contextualSpacing w:val="0"/>
+      </w:pPr>
+      <w:r>
+        <w:lastRenderedPageBreak/>
+        <w:t>Week 8</w:t>
+      </w:r>
+    </w:p>
+    <w:p>
+      <w:pPr>
+        <w:contextualSpacing w:val="0"/>
+      </w:pPr>
+    </w:p>
+    <w:p>
+      <w:pPr>
+        <w:contextualSpacing w:val="0"/>
+      </w:pPr>
+      <w:r>
+        <w:t>Date: 9/20/2018</w:t>
+      </w:r>
+    </w:p>
+    <w:p>
+      <w:pPr>
+        <w:contextualSpacing w:val="0"/>
+      </w:pPr>
+      <w:r>
+        <w:t xml:space="preserve">Title: </w:t>
+      </w:r>
+      <w:r>
+        <w:t>LED Driver implementation problems</w:t>
+      </w:r>
+    </w:p>
+    <w:p>
+      <w:pPr>
+        <w:contextualSpacing w:val="0"/>
+      </w:pPr>
+      <w:r>
+        <w:t>Parties Involved: all Team members</w:t>
+      </w:r>
+    </w:p>
+    <w:p>
+      <w:pPr>
+        <w:contextualSpacing w:val="0"/>
+      </w:pPr>
+      <w:r>
+        <w:t>Criticality: High</w:t>
+      </w:r>
+    </w:p>
+    <w:p>
+      <w:pPr>
+        <w:contextualSpacing w:val="0"/>
+      </w:pPr>
+    </w:p>
+    <w:p>
+      <w:pPr>
+        <w:contextualSpacing w:val="0"/>
+      </w:pPr>
+      <w:r>
+        <w:t xml:space="preserve">While running program on raspberry pi </w:t>
+      </w:r>
+      <w:r>
+        <w:t xml:space="preserve">the team encountered issues with unsigned integers returning a -1 value. Team was expecting a return value of 1-255 </w:t>
+      </w:r>
+      <w:r>
+        <w:t>which would be used to highlight a color on the LED strip.</w:t>
+      </w:r>
+    </w:p>
+    <w:p>
+      <w:pPr>
+        <w:contextualSpacing w:val="0"/>
+      </w:pPr>
+    </w:p>
+    <w:p>
+      <w:pPr>
+        <w:contextualSpacing w:val="0"/>
+      </w:pPr>
+      <w:r>
+        <w:t>Result:</w:t>
+      </w:r>
+    </w:p>
+    <w:p>
+      <w:pPr>
+        <w:contextualSpacing w:val="0"/>
+      </w:pPr>
+    </w:p>
+    <w:p>
+      <w:pPr>
+        <w:contextualSpacing w:val="0"/>
+      </w:pPr>
+      <w:r>
+        <w:t xml:space="preserve">Josh and Michael have started to debug the issue </w:t>
+      </w:r>
+      <w:r>
+        <w:t>and going through log statements in the Raspberry Pi.</w:t>
+      </w:r>
+    </w:p>
+    <w:p>
+      <w:pPr>
+        <w:contextualSpacing w:val="0"/>
+      </w:pPr>
+    </w:p>
+    <w:p>
+      <w:pPr>
+        <w:contextualSpacing w:val="0"/>
+      </w:pPr>
       <w:bookmarkStart w:id="0" w:name="_GoBack"/>
       <w:bookmarkEnd w:id="0"/>
-      <w:r>
-        <w:t>satisfactory conclusion</w:t>
-      </w:r>
-      <w:r>
-        <w:t xml:space="preserve">. </w:t>
-      </w:r>
-    </w:p>
-    <w:p>
-      <w:pPr>
-        <w:contextualSpacing w:val="0"/>
-      </w:pPr>
-    </w:p>
-    <w:p>
-      <w:pPr>
-        <w:contextualSpacing w:val="0"/>
-      </w:pPr>
-      <w:r>
-        <w:t>Week 7</w:t>
-      </w:r>
-    </w:p>
-    <w:p>
-      <w:pPr>
-        <w:contextualSpacing w:val="0"/>
-      </w:pPr>
-    </w:p>
-    <w:p>
-      <w:pPr>
-        <w:contextualSpacing w:val="0"/>
-      </w:pPr>
-      <w:r>
-        <w:t>Date: 9/6/2018</w:t>
-      </w:r>
-    </w:p>
-    <w:p>
-      <w:pPr>
-        <w:contextualSpacing w:val="0"/>
-      </w:pPr>
-      <w:r>
-        <w:t xml:space="preserve">Title: Epoch+ Bluetooth connectivity issues </w:t>
-      </w:r>
-      <w:proofErr w:type="spellStart"/>
-      <w:r>
-        <w:t>Raspb</w:t>
-      </w:r>
-      <w:r>
-        <w:t>erryPI</w:t>
-      </w:r>
-      <w:proofErr w:type="spellEnd"/>
-    </w:p>
-    <w:p>
-      <w:pPr>
-        <w:contextualSpacing w:val="0"/>
-      </w:pPr>
-      <w:r>
-        <w:t>Parties involved: Michael</w:t>
-      </w:r>
-    </w:p>
-    <w:p>
-      <w:pPr>
-        <w:contextualSpacing w:val="0"/>
-      </w:pPr>
-      <w:r>
-        <w:t>Priority: minor</w:t>
-      </w:r>
-    </w:p>
-    <w:p>
-      <w:pPr>
-        <w:contextualSpacing w:val="0"/>
-      </w:pPr>
-    </w:p>
-    <w:p>
-      <w:pPr>
-        <w:contextualSpacing w:val="0"/>
-      </w:pPr>
-      <w:r>
-        <w:t xml:space="preserve">While implementing Bluetooth capability </w:t>
-      </w:r>
-      <w:r>
-        <w:t>for transferring data between the raspberry pi and epoch+ headset. Michael ran into problems with the PI unable to form a proper connection to the device.</w:t>
-      </w:r>
-    </w:p>
-    <w:p>
-      <w:pPr>
-        <w:contextualSpacing w:val="0"/>
-      </w:pPr>
-    </w:p>
-    <w:p>
-      <w:pPr>
-        <w:contextualSpacing w:val="0"/>
-      </w:pPr>
-      <w:r>
-        <w:t>Result:</w:t>
-      </w:r>
-    </w:p>
-    <w:p>
-      <w:pPr>
-        <w:contextualSpacing w:val="0"/>
-      </w:pPr>
-      <w:r>
-        <w:t xml:space="preserve">Team members consulted </w:t>
-      </w:r>
-      <w:r>
-        <w:t>Documentation</w:t>
-      </w:r>
-      <w:r>
-        <w:t xml:space="preserve"> on line and </w:t>
-      </w:r>
-      <w:r>
-        <w:t>eventually got the PI to receive the signal.</w:t>
-      </w:r>
     </w:p>
     <w:sectPr>
       <w:pgSz w:w="11909" w:h="16834"/>

</xml_diff>